<commit_message>
updated lab docs to remove the need for prototyping wires
</commit_message>
<xml_diff>
--- a/FPGA_Labs/08-CaseStudy-SPI/ELEC240 MCU to FPGA over SPI lab.docx
+++ b/FPGA_Labs/08-CaseStudy-SPI/ELEC240 MCU to FPGA over SPI lab.docx
@@ -7,15 +7,7 @@
         <w:pStyle w:val="Title"/>
       </w:pPr>
       <w:r>
-        <w:t xml:space="preserve">Interfacing the </w:t>
-      </w:r>
-      <w:proofErr w:type="spellStart"/>
-      <w:r>
-        <w:t>Nucleo</w:t>
-      </w:r>
-      <w:proofErr w:type="spellEnd"/>
-      <w:r>
-        <w:t xml:space="preserve"> F429ZI Microcontroller to the DE-0 Cyclone IV FPGA </w:t>
+        <w:t xml:space="preserve">Interfacing the Nucleo F429ZI Microcontroller to the DE-0 Cyclone IV FPGA </w:t>
       </w:r>
       <w:r>
         <w:t>using SPI</w:t>
@@ -45,29 +37,13 @@
     </w:p>
     <w:p>
       <w:r>
-        <w:t xml:space="preserve">STM32F429FZ </w:t>
-      </w:r>
-      <w:proofErr w:type="spellStart"/>
-      <w:r>
-        <w:t>Nucleo</w:t>
-      </w:r>
-      <w:proofErr w:type="spellEnd"/>
-      <w:r>
-        <w:t xml:space="preserve"> Board</w:t>
-      </w:r>
-    </w:p>
-    <w:p>
-      <w:r>
-        <w:t>Prototyping Wires (5 o</w:t>
-      </w:r>
-      <w:r>
-        <w:t>f</w:t>
-      </w:r>
-      <w:r>
-        <w:t>f)</w:t>
-      </w:r>
-    </w:p>
-    <w:p/>
+        <w:t>STM32F429FZ Nucleo Board</w:t>
+      </w:r>
+    </w:p>
+    <w:p>
+      <w:bookmarkStart w:id="0" w:name="_GoBack"/>
+      <w:bookmarkEnd w:id="0"/>
+    </w:p>
     <w:p>
       <w:pPr>
         <w:pStyle w:val="Heading1"/>
@@ -80,39 +56,19 @@
       </w:r>
     </w:p>
     <w:p>
-      <w:proofErr w:type="spellStart"/>
-      <w:r>
-        <w:t>Quartus</w:t>
-      </w:r>
-      <w:proofErr w:type="spellEnd"/>
-      <w:r>
-        <w:t xml:space="preserve"> Prime v16.1</w:t>
-      </w:r>
-    </w:p>
-    <w:p>
-      <w:proofErr w:type="spellStart"/>
-      <w:r>
-        <w:t>Keil</w:t>
-      </w:r>
-      <w:proofErr w:type="spellEnd"/>
-      <w:r>
-        <w:t xml:space="preserve"> </w:t>
-      </w:r>
-      <w:proofErr w:type="spellStart"/>
-      <w:r>
-        <w:t>uVision</w:t>
-      </w:r>
-      <w:proofErr w:type="spellEnd"/>
-      <w:r>
-        <w:t xml:space="preserve"> 5.2x</w:t>
-      </w:r>
-    </w:p>
-    <w:p>
-      <w:proofErr w:type="spellStart"/>
+      <w:r>
+        <w:t>Quartus Prime v16.1</w:t>
+      </w:r>
+    </w:p>
+    <w:p>
+      <w:r>
+        <w:t>Keil uVision 5.2x</w:t>
+      </w:r>
+    </w:p>
+    <w:p>
       <w:r>
         <w:t>PuTTY</w:t>
       </w:r>
-      <w:proofErr w:type="spellEnd"/>
     </w:p>
     <w:p>
       <w:r>
@@ -157,7 +113,7 @@
         <w:rPr>
           <w:noProof/>
         </w:rPr>
-        <w:t>8</w:t>
+        <w:t>9</w:t>
       </w:r>
       <w:r>
         <w:fldChar w:fldCharType="end"/>
@@ -195,15 +151,7 @@
       </w:pPr>
       <w:r>
         <w:lastRenderedPageBreak/>
-        <w:t xml:space="preserve">Task 01-01 Connecting the FPGA to the </w:t>
-      </w:r>
-      <w:proofErr w:type="spellStart"/>
-      <w:r>
-        <w:t>Nucleo</w:t>
-      </w:r>
-      <w:proofErr w:type="spellEnd"/>
-      <w:r>
-        <w:t xml:space="preserve"> F429ZI Board</w:t>
+        <w:t>Task 01-01 Connecting the FPGA to the Nucleo F429ZI Board</w:t>
       </w:r>
     </w:p>
     <w:p>
@@ -309,7 +257,7 @@
         <w:pStyle w:val="Caption"/>
         <w:jc w:val="center"/>
       </w:pPr>
-      <w:bookmarkStart w:id="0" w:name="_Ref499803789"/>
+      <w:bookmarkStart w:id="1" w:name="_Ref499803789"/>
       <w:r>
         <w:t xml:space="preserve">Figure </w:t>
       </w:r>
@@ -343,17 +291,9 @@
         </w:rPr>
         <w:fldChar w:fldCharType="end"/>
       </w:r>
-      <w:bookmarkEnd w:id="0"/>
-      <w:r>
-        <w:t xml:space="preserve">. Showing the connections between the FPGA and the </w:t>
-      </w:r>
-      <w:proofErr w:type="spellStart"/>
-      <w:r>
-        <w:t>Nucleo</w:t>
-      </w:r>
-      <w:proofErr w:type="spellEnd"/>
-      <w:r>
-        <w:t xml:space="preserve"> Board</w:t>
+      <w:bookmarkEnd w:id="1"/>
+      <w:r>
+        <w:t>. Showing the connections between the FPGA and the Nucleo Board</w:t>
       </w:r>
     </w:p>
     <w:p/>
@@ -387,15 +327,7 @@
         </w:numPr>
       </w:pPr>
       <w:r>
-        <w:t xml:space="preserve">In </w:t>
-      </w:r>
-      <w:proofErr w:type="spellStart"/>
-      <w:r>
-        <w:t>Quartus</w:t>
-      </w:r>
-      <w:proofErr w:type="spellEnd"/>
-      <w:r>
-        <w:t>, open the project in the FPGA folder. Build and deploy to the FPGA board</w:t>
+        <w:t>In Quartus, open the project in the FPGA folder. Build and deploy to the FPGA board</w:t>
       </w:r>
     </w:p>
     <w:p>
@@ -407,37 +339,13 @@
         </w:numPr>
       </w:pPr>
       <w:r>
-        <w:t xml:space="preserve">In </w:t>
-      </w:r>
-      <w:proofErr w:type="spellStart"/>
-      <w:r>
-        <w:t>Keil</w:t>
-      </w:r>
-      <w:proofErr w:type="spellEnd"/>
-      <w:r>
-        <w:t xml:space="preserve"> </w:t>
-      </w:r>
-      <w:proofErr w:type="spellStart"/>
-      <w:r>
-        <w:t>uVision</w:t>
-      </w:r>
-      <w:proofErr w:type="spellEnd"/>
-      <w:r>
-        <w:t>, open the project inside the MCU Folder. Again</w:t>
+        <w:t>In Keil uVision, open the project inside the MCU Folder. Again</w:t>
       </w:r>
       <w:r>
         <w:t>,</w:t>
       </w:r>
       <w:r>
-        <w:t xml:space="preserve"> build and deploy to the </w:t>
-      </w:r>
-      <w:proofErr w:type="spellStart"/>
-      <w:r>
-        <w:t>Nucleo</w:t>
-      </w:r>
-      <w:proofErr w:type="spellEnd"/>
-      <w:r>
-        <w:t xml:space="preserve"> Board</w:t>
+        <w:t xml:space="preserve"> build and deploy to the Nucleo Board</w:t>
       </w:r>
     </w:p>
     <w:p>
@@ -455,15 +363,7 @@
         <w:t>“</w:t>
       </w:r>
       <w:r>
-        <w:t xml:space="preserve">STMicroelectronics </w:t>
-      </w:r>
-      <w:proofErr w:type="spellStart"/>
-      <w:r>
-        <w:t>STLink</w:t>
-      </w:r>
-      <w:proofErr w:type="spellEnd"/>
-      <w:r>
-        <w:t xml:space="preserve"> Virtual COM Port</w:t>
+        <w:t>STMicroelectronics STLink Virtual COM Port</w:t>
       </w:r>
       <w:r>
         <w:t>”</w:t>
@@ -582,15 +482,7 @@
         <w:t xml:space="preserve"> This is known as the knight-rider pattern (from the 1970’s TV series).</w:t>
       </w:r>
       <w:r>
-        <w:t xml:space="preserve"> You should also see the DE-0 Nano DIP switch positions reported in </w:t>
-      </w:r>
-      <w:proofErr w:type="spellStart"/>
-      <w:r>
-        <w:t>PuTTY</w:t>
-      </w:r>
-      <w:proofErr w:type="spellEnd"/>
-      <w:r>
-        <w:t>.</w:t>
+        <w:t xml:space="preserve"> You should also see the DE-0 Nano DIP switch positions reported in PuTTY.</w:t>
       </w:r>
       <w:r>
         <w:t xml:space="preserve"> </w:t>
@@ -610,15 +502,7 @@
         <w:t>Carefully change the DIP switc</w:t>
       </w:r>
       <w:r>
-        <w:t xml:space="preserve">h settings using a pointed tool and note the output in the </w:t>
-      </w:r>
-      <w:proofErr w:type="spellStart"/>
-      <w:r>
-        <w:t>PuTTY</w:t>
-      </w:r>
-      <w:proofErr w:type="spellEnd"/>
-      <w:r>
-        <w:t xml:space="preserve"> terminal.</w:t>
+        <w:t>h settings using a pointed tool and note the output in the PuTTY terminal.</w:t>
       </w:r>
     </w:p>
     <w:p>
@@ -1030,15 +914,7 @@
         <w:t xml:space="preserve">SPI </w:t>
       </w:r>
       <w:r>
-        <w:t>using the following format. The bits S2 down to S0 make up a 3-bit value, which determines which LED should be lit (000 for LED0, 111 for LED7 etc</w:t>
-      </w:r>
-      <w:proofErr w:type="gramStart"/>
-      <w:r>
-        <w:t>..)</w:t>
-      </w:r>
-      <w:proofErr w:type="gramEnd"/>
-      <w:r>
-        <w:t>.</w:t>
+        <w:t>using the following format. The bits S2 down to S0 make up a 3-bit value, which determines which LED should be lit (000 for LED0, 111 for LED7 etc..).</w:t>
       </w:r>
     </w:p>
     <w:tbl>
@@ -1063,11 +939,9 @@
             <w:tcW w:w="1168" w:type="dxa"/>
           </w:tcPr>
           <w:p>
-            <w:proofErr w:type="spellStart"/>
             <w:r>
               <w:t>msb</w:t>
             </w:r>
-            <w:proofErr w:type="spellEnd"/>
           </w:p>
         </w:tc>
         <w:tc>
@@ -2472,30 +2346,14 @@
     </w:p>
     <w:p>
       <w:r>
-        <w:t xml:space="preserve">In this task we are going to perform some on-chip FPGA hardware debugging. </w:t>
-      </w:r>
-      <w:proofErr w:type="spellStart"/>
-      <w:r>
-        <w:t>Quartus</w:t>
-      </w:r>
-      <w:proofErr w:type="spellEnd"/>
-      <w:r>
-        <w:t xml:space="preserve"> has a facility to add some additional logic to your design. This logic acts as a </w:t>
+        <w:t xml:space="preserve">In this task we are going to perform some on-chip FPGA hardware debugging. Quartus has a facility to add some additional logic to your design. This logic acts as a </w:t>
       </w:r>
       <w:r>
         <w:rPr>
           <w:b/>
         </w:rPr>
-        <w:t xml:space="preserve">logic </w:t>
-      </w:r>
-      <w:proofErr w:type="spellStart"/>
-      <w:r>
-        <w:rPr>
-          <w:b/>
-        </w:rPr>
-        <w:t>analyser</w:t>
-      </w:r>
-      <w:proofErr w:type="spellEnd"/>
+        <w:t>logic analyser</w:t>
+      </w:r>
       <w:r>
         <w:t xml:space="preserve">. It </w:t>
       </w:r>
@@ -2530,15 +2388,7 @@
         <w:t>s</w:t>
       </w:r>
       <w:r>
-        <w:t xml:space="preserve"> them back to </w:t>
-      </w:r>
-      <w:proofErr w:type="spellStart"/>
-      <w:r>
-        <w:t>Quartus</w:t>
-      </w:r>
-      <w:proofErr w:type="spellEnd"/>
-      <w:r>
-        <w:t xml:space="preserve"> </w:t>
+        <w:t xml:space="preserve"> them back to Quartus </w:t>
       </w:r>
       <w:r>
         <w:t xml:space="preserve">(over USB) </w:t>
@@ -2564,24 +2414,11 @@
       <w:r>
         <w:t xml:space="preserve">Go back to the original </w:t>
       </w:r>
-      <w:proofErr w:type="spellStart"/>
-      <w:r>
-        <w:t>Quartus</w:t>
-      </w:r>
-      <w:proofErr w:type="spellEnd"/>
-      <w:r>
-        <w:t xml:space="preserve"> </w:t>
-      </w:r>
-      <w:r>
-        <w:t xml:space="preserve">and </w:t>
-      </w:r>
-      <w:proofErr w:type="spellStart"/>
-      <w:r>
-        <w:t>Keil</w:t>
-      </w:r>
-      <w:proofErr w:type="spellEnd"/>
-      <w:r>
-        <w:t xml:space="preserve"> </w:t>
+      <w:r>
+        <w:t xml:space="preserve">Quartus </w:t>
+      </w:r>
+      <w:r>
+        <w:t xml:space="preserve">and Keil </w:t>
       </w:r>
       <w:r>
         <w:t>project file</w:t>
@@ -2643,15 +2480,7 @@
         <w:t>pattern.</w:t>
       </w:r>
       <w:r>
-        <w:t xml:space="preserve"> We are now going to capture some of the SPI data in real-time and observe this in </w:t>
-      </w:r>
-      <w:proofErr w:type="spellStart"/>
-      <w:r>
-        <w:t>Quartus</w:t>
-      </w:r>
-      <w:proofErr w:type="spellEnd"/>
-      <w:r>
-        <w:t>.</w:t>
+        <w:t xml:space="preserve"> We are now going to capture some of the SPI data in real-time and observe this in Quartus.</w:t>
       </w:r>
     </w:p>
     <w:p>
@@ -2672,30 +2501,10 @@
         </w:rPr>
         <w:t>S</w:t>
       </w:r>
-      <w:bookmarkStart w:id="1" w:name="_GoBack"/>
-      <w:bookmarkEnd w:id="1"/>
-    </w:p>
-    <w:p>
-      <w:r>
-        <w:t>In the project navigator, panel switch to the Files view. Then double click top open the stp1.stp file (</w:t>
-      </w:r>
-      <w:proofErr w:type="spellStart"/>
-      <w:proofErr w:type="gramStart"/>
-      <w:r>
-        <w:t>stp</w:t>
-      </w:r>
-      <w:proofErr w:type="spellEnd"/>
-      <w:proofErr w:type="gramEnd"/>
-      <w:r>
-        <w:t xml:space="preserve"> is short for Signal </w:t>
-      </w:r>
-      <w:proofErr w:type="spellStart"/>
-      <w:r>
-        <w:t>TaP</w:t>
-      </w:r>
-      <w:proofErr w:type="spellEnd"/>
-      <w:r>
-        <w:t xml:space="preserve">). A window similar to that in </w:t>
+    </w:p>
+    <w:p>
+      <w:r>
+        <w:t xml:space="preserve">In the project navigator, panel switch to the Files view. Then double click top open the stp1.stp file (stp is short for Signal TaP). A window similar to that in </w:t>
       </w:r>
       <w:r>
         <w:fldChar w:fldCharType="begin"/>
@@ -2784,10 +2593,7 @@
                               <w:jc w:val="center"/>
                             </w:pPr>
                             <w:r>
-                              <w:t>4</w:t>
-                            </w:r>
-                            <w:r>
-                              <w:t xml:space="preserve"> Click</w:t>
+                              <w:t>4 Click</w:t>
                             </w:r>
                           </w:p>
                           <w:p>
@@ -2945,10 +2751,7 @@
                               <w:jc w:val="center"/>
                             </w:pPr>
                             <w:r>
-                              <w:t>3</w:t>
-                            </w:r>
-                            <w:r>
-                              <w:t xml:space="preserve"> Click</w:t>
+                              <w:t>3 Click</w:t>
                             </w:r>
                           </w:p>
                           <w:p>
@@ -3074,10 +2877,7 @@
                               <w:jc w:val="center"/>
                             </w:pPr>
                             <w:r>
-                              <w:t>2</w:t>
-                            </w:r>
-                            <w:r>
-                              <w:t xml:space="preserve"> Click</w:t>
+                              <w:t>2 Click</w:t>
                             </w:r>
                           </w:p>
                           <w:p>
@@ -3374,26 +3174,10 @@
         <w:t>Click the build button (2</w:t>
       </w:r>
       <w:r>
-        <w:t xml:space="preserve">) to build your design + the signal tap logic </w:t>
-      </w:r>
-      <w:proofErr w:type="spellStart"/>
-      <w:r>
-        <w:t>analyser</w:t>
-      </w:r>
-      <w:proofErr w:type="spellEnd"/>
-      <w:r>
-        <w:t xml:space="preserve"> block. Wait for the build to complete</w:t>
-      </w:r>
-      <w:r>
-        <w:t xml:space="preserve">. You can get back to the signal tap window via the Window menu in </w:t>
-      </w:r>
-      <w:proofErr w:type="spellStart"/>
-      <w:r>
-        <w:t>Quartus</w:t>
-      </w:r>
-      <w:proofErr w:type="spellEnd"/>
-      <w:r>
-        <w:t>.</w:t>
+        <w:t>) to build your design + the signal tap logic analyser block. Wait for the build to complete</w:t>
+      </w:r>
+      <w:r>
+        <w:t>. You can get back to the signal tap window via the Window menu in Quartus.</w:t>
       </w:r>
     </w:p>
     <w:p>
@@ -3578,14 +3362,36 @@
       <w:r>
         <w:t xml:space="preserve">Figure </w:t>
       </w:r>
-      <w:fldSimple w:instr=" SEQ Figure \* ARABIC ">
-        <w:r>
-          <w:rPr>
-            <w:noProof/>
-          </w:rPr>
-          <w:t>4</w:t>
-        </w:r>
-      </w:fldSimple>
+      <w:r>
+        <w:rPr>
+          <w:noProof/>
+        </w:rPr>
+        <w:fldChar w:fldCharType="begin"/>
+      </w:r>
+      <w:r>
+        <w:rPr>
+          <w:noProof/>
+        </w:rPr>
+        <w:instrText xml:space="preserve"> SEQ Figure \* ARABIC </w:instrText>
+      </w:r>
+      <w:r>
+        <w:rPr>
+          <w:noProof/>
+        </w:rPr>
+        <w:fldChar w:fldCharType="separate"/>
+      </w:r>
+      <w:r>
+        <w:rPr>
+          <w:noProof/>
+        </w:rPr>
+        <w:t>4</w:t>
+      </w:r>
+      <w:r>
+        <w:rPr>
+          <w:noProof/>
+        </w:rPr>
+        <w:fldChar w:fldCharType="end"/>
+      </w:r>
       <w:bookmarkEnd w:id="3"/>
       <w:r>
         <w:t>. Example Signal Tap output for the SPI example</w:t>
@@ -3660,15 +3466,7 @@
       </w:pPr>
       <w:r>
         <w:lastRenderedPageBreak/>
-        <w:t xml:space="preserve">Appendix A – </w:t>
-      </w:r>
-      <w:proofErr w:type="spellStart"/>
-      <w:r>
-        <w:t>Nucleo</w:t>
-      </w:r>
-      <w:proofErr w:type="spellEnd"/>
-      <w:r>
-        <w:t xml:space="preserve"> and DE0-Nano Connections</w:t>
+        <w:t>Appendix A – Nucleo and DE0-Nano Connections</w:t>
       </w:r>
     </w:p>
     <w:p>
@@ -3746,7 +3544,7 @@
               </wp:anchor>
             </w:drawing>
           </mc:Choice>
-          <mc:Fallback xmlns:cx2="http://schemas.microsoft.com/office/drawing/2015/10/21/chartex" xmlns:cx3="http://schemas.microsoft.com/office/drawing/2016/5/9/chartex" xmlns:cx4="http://schemas.microsoft.com/office/drawing/2016/5/10/chartex" xmlns:cx5="http://schemas.microsoft.com/office/drawing/2016/5/11/chartex" xmlns:cx6="http://schemas.microsoft.com/office/drawing/2016/5/12/chartex" xmlns:cx7="http://schemas.microsoft.com/office/drawing/2016/5/13/chartex" xmlns:cx8="http://schemas.microsoft.com/office/drawing/2016/5/14/chartex" xmlns:aink="http://schemas.microsoft.com/office/drawing/2016/ink" xmlns:am3d="http://schemas.microsoft.com/office/drawing/2017/model3d" xmlns:w16cid="http://schemas.microsoft.com/office/word/2016/wordml/cid" xmlns:a="http://schemas.openxmlformats.org/drawingml/2006/main" xmlns:pic="http://schemas.openxmlformats.org/drawingml/2006/picture" xmlns:a14="http://schemas.microsoft.com/office/drawing/2010/main">
+          <mc:Fallback xmlns:a14="http://schemas.microsoft.com/office/drawing/2010/main" xmlns:pic="http://schemas.openxmlformats.org/drawingml/2006/picture" xmlns:a="http://schemas.openxmlformats.org/drawingml/2006/main" xmlns:w16cid="http://schemas.microsoft.com/office/word/2016/wordml/cid" xmlns:am3d="http://schemas.microsoft.com/office/drawing/2017/model3d" xmlns:aink="http://schemas.microsoft.com/office/drawing/2016/ink" xmlns:cx8="http://schemas.microsoft.com/office/drawing/2016/5/14/chartex" xmlns:cx7="http://schemas.microsoft.com/office/drawing/2016/5/13/chartex" xmlns:cx6="http://schemas.microsoft.com/office/drawing/2016/5/12/chartex" xmlns:cx5="http://schemas.microsoft.com/office/drawing/2016/5/11/chartex" xmlns:cx4="http://schemas.microsoft.com/office/drawing/2016/5/10/chartex" xmlns:cx3="http://schemas.microsoft.com/office/drawing/2016/5/9/chartex" xmlns:cx2="http://schemas.microsoft.com/office/drawing/2015/10/21/chartex">
             <w:pict>
               <v:rect id="Rectangle 12" style="position:absolute;margin-left:52.25pt;margin-top:24.1pt;width:161.65pt;height:232.15pt;z-index:251665408;visibility:visible;mso-wrap-style:square;mso-wrap-distance-left:9pt;mso-wrap-distance-top:0;mso-wrap-distance-right:9pt;mso-wrap-distance-bottom:0;mso-position-horizontal:absolute;mso-position-horizontal-relative:text;mso-position-vertical:absolute;mso-position-vertical-relative:text;v-text-anchor:middle" o:spid="_x0000_s1026" stroked="f" strokeweight="1pt" w14:anchorId="4987BC5F" o:gfxdata="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">
                 <v:fill opacity="54484f"/>
@@ -3844,15 +3642,7 @@
       </w:r>
       <w:bookmarkEnd w:id="4"/>
       <w:r>
-        <w:t xml:space="preserve"> </w:t>
-      </w:r>
-      <w:proofErr w:type="spellStart"/>
-      <w:r>
-        <w:t>Nucleo</w:t>
-      </w:r>
-      <w:proofErr w:type="spellEnd"/>
-      <w:r>
-        <w:t xml:space="preserve"> Pinouts</w:t>
+        <w:t xml:space="preserve"> Nucleo Pinouts</w:t>
       </w:r>
     </w:p>
     <w:tbl>
@@ -4518,16 +4308,16 @@
             </w:r>
             <w:r>
               <w:rPr>
+                <w:noProof/>
+              </w:rPr>
+              <w:fldChar w:fldCharType="separate"/>
+            </w:r>
+            <w:r>
+              <w:rPr>
                 <w:b w:val="0"/>
                 <w:bCs w:val="0"/>
                 <w:noProof/>
               </w:rPr>
-              <w:fldChar w:fldCharType="separate"/>
-            </w:r>
-            <w:r>
-              <w:rPr>
-                <w:noProof/>
-              </w:rPr>
               <w:t>1</w:t>
             </w:r>
             <w:r>
@@ -4552,15 +4342,7 @@
               <w:t>Note that only connector CN7 is used</w:t>
             </w:r>
             <w:r>
-              <w:t xml:space="preserve"> on the </w:t>
-            </w:r>
-            <w:proofErr w:type="spellStart"/>
-            <w:r>
-              <w:t>Nucleo</w:t>
-            </w:r>
-            <w:proofErr w:type="spellEnd"/>
-            <w:r>
-              <w:t xml:space="preserve"> Board and JP1 on the DE0-Nano FPGA board. </w:t>
+              <w:t xml:space="preserve"> on the Nucleo Board and JP1 on the DE0-Nano FPGA board. </w:t>
             </w:r>
             <w:r>
               <w:t>Pin 8 on CN7 is strictly analogue ground, however this is connected to digital ground on this board.</w:t>
@@ -4771,15 +4553,7 @@
       </w:r>
       <w:bookmarkEnd w:id="7"/>
       <w:r>
-        <w:t xml:space="preserve">. </w:t>
-      </w:r>
-      <w:proofErr w:type="spellStart"/>
-      <w:r>
-        <w:t>Nucleo</w:t>
-      </w:r>
-      <w:proofErr w:type="spellEnd"/>
-      <w:r>
-        <w:t xml:space="preserve"> FZ429ZI</w:t>
+        <w:t>. Nucleo FZ429ZI</w:t>
       </w:r>
     </w:p>
     <w:p/>
@@ -4836,15 +4610,7 @@
       </w:r>
       <w:bookmarkEnd w:id="8"/>
       <w:r>
-        <w:t xml:space="preserve">. Showing the connections on the </w:t>
-      </w:r>
-      <w:proofErr w:type="spellStart"/>
-      <w:r>
-        <w:t>Nucleo</w:t>
-      </w:r>
-      <w:proofErr w:type="spellEnd"/>
-      <w:r>
-        <w:t xml:space="preserve"> board</w:t>
+        <w:t>. Showing the connections on the Nucleo board</w:t>
       </w:r>
       <w:bookmarkStart w:id="9" w:name="_Ref499803362"/>
       <w:r>
@@ -5000,15 +4766,7 @@
         <w:fldChar w:fldCharType="end"/>
       </w:r>
       <w:r>
-        <w:t xml:space="preserve">. Showing the alternative functions of the pins on the </w:t>
-      </w:r>
-      <w:proofErr w:type="spellStart"/>
-      <w:r>
-        <w:t>Nucleo</w:t>
-      </w:r>
-      <w:proofErr w:type="spellEnd"/>
-      <w:r>
-        <w:t xml:space="preserve"> F429ZI CN7 connector</w:t>
+        <w:t>. Showing the alternative functions of the pins on the Nucleo F429ZI CN7 connector</w:t>
       </w:r>
     </w:p>
     <w:p>
@@ -5181,21 +4939,7 @@
         <w:rPr>
           <w:lang w:val="en-GB"/>
         </w:rPr>
-        <w:t xml:space="preserve">In general, it is advisable to put your files in a folder that has a path with no spaces and that is not too long. This is particularly important when we use </w:t>
-      </w:r>
-      <w:proofErr w:type="spellStart"/>
-      <w:r>
-        <w:rPr>
-          <w:lang w:val="en-GB"/>
-        </w:rPr>
-        <w:t>ModelSim</w:t>
-      </w:r>
-      <w:proofErr w:type="spellEnd"/>
-      <w:r>
-        <w:rPr>
-          <w:lang w:val="en-GB"/>
-        </w:rPr>
-        <w:t>.</w:t>
+        <w:t>In general, it is advisable to put your files in a folder that has a path with no spaces and that is not too long. This is particularly important when we use ModelSim.</w:t>
       </w:r>
     </w:p>
   </w:footnote>
@@ -5266,15 +5010,7 @@
       <w:pStyle w:val="Header"/>
     </w:pPr>
     <w:r>
-      <w:t xml:space="preserve">Interfacing the </w:t>
-    </w:r>
-    <w:proofErr w:type="spellStart"/>
-    <w:r>
-      <w:t>Nucleo</w:t>
-    </w:r>
-    <w:proofErr w:type="spellEnd"/>
-    <w:r>
-      <w:t xml:space="preserve"> F429ZI Microcontroller to the DE-0 Cyclone IV FPGA</w:t>
+      <w:t>Interfacing the Nucleo F429ZI Microcontroller to the DE-0 Cyclone IV FPGA</w:t>
     </w:r>
     <w:r>
       <w:t xml:space="preserve"> using SPI</w:t>
@@ -6597,6 +6333,12 @@
 </file>
 
 <file path=customXml/item1.xml><?xml version="1.0" encoding="utf-8"?>
+<p:properties xmlns:p="http://schemas.microsoft.com/office/2006/metadata/properties" xmlns:xsi="http://www.w3.org/2001/XMLSchema-instance" xmlns:pc="http://schemas.microsoft.com/office/infopath/2007/PartnerControls">
+  <documentManagement/>
+</p:properties>
+</file>
+
+<file path=customXml/item2.xml><?xml version="1.0" encoding="utf-8"?>
 <ct:contentTypeSchema xmlns:ct="http://schemas.microsoft.com/office/2006/metadata/contentType" xmlns:ma="http://schemas.microsoft.com/office/2006/metadata/properties/metaAttributes" ct:_="" ma:_="" ma:contentTypeName="Document" ma:contentTypeID="0x0101003A691A471D5B704093817BE6FCB833D5" ma:contentTypeVersion="4" ma:contentTypeDescription="Create a new document." ma:contentTypeScope="" ma:versionID="04355fc857ffc273bda2a993860d74d5">
   <xsd:schema xmlns:xsd="http://www.w3.org/2001/XMLSchema" xmlns:xs="http://www.w3.org/2001/XMLSchema" xmlns:p="http://schemas.microsoft.com/office/2006/metadata/properties" xmlns:ns2="10c0caf1-bfcd-49fb-ba49-c85d1fedfd56" xmlns:ns3="2156d176-6e36-49a6-a3a9-49c6d8059138" targetNamespace="http://schemas.microsoft.com/office/2006/metadata/properties" ma:root="true" ma:fieldsID="c8f1fd00540dbd91d791e0cb6a6a5c91" ns2:_="" ns3:_="">
     <xsd:import namespace="10c0caf1-bfcd-49fb-ba49-c85d1fedfd56"/>
@@ -6761,12 +6503,6 @@
 </ct:contentTypeSchema>
 </file>
 
-<file path=customXml/item2.xml><?xml version="1.0" encoding="utf-8"?>
-<p:properties xmlns:p="http://schemas.microsoft.com/office/2006/metadata/properties" xmlns:xsi="http://www.w3.org/2001/XMLSchema-instance" xmlns:pc="http://schemas.microsoft.com/office/infopath/2007/PartnerControls">
-  <documentManagement/>
-</p:properties>
-</file>
-
 <file path=customXml/item3.xml><?xml version="1.0" encoding="utf-8"?>
 <?mso-contentType ?>
 <FormTemplates xmlns="http://schemas.microsoft.com/sharepoint/v3/contenttype/forms">
@@ -6781,6 +6517,15 @@
 </file>
 
 <file path=customXml/itemProps1.xml><?xml version="1.0" encoding="utf-8"?>
+<ds:datastoreItem xmlns:ds="http://schemas.openxmlformats.org/officeDocument/2006/customXml" ds:itemID="{AF574382-3592-4A72-8D55-7A34AB39B66F}">
+  <ds:schemaRefs>
+    <ds:schemaRef ds:uri="http://schemas.microsoft.com/office/2006/metadata/properties"/>
+    <ds:schemaRef ds:uri="http://schemas.microsoft.com/office/infopath/2007/PartnerControls"/>
+  </ds:schemaRefs>
+</ds:datastoreItem>
+</file>
+
+<file path=customXml/itemProps2.xml><?xml version="1.0" encoding="utf-8"?>
 <ds:datastoreItem xmlns:ds="http://schemas.openxmlformats.org/officeDocument/2006/customXml" ds:itemID="{E7CAD7EB-A575-4F3A-8B9D-54B1F8EDC011}">
   <ds:schemaRefs>
     <ds:schemaRef ds:uri="http://schemas.microsoft.com/office/2006/metadata/contentType"/>
@@ -6799,15 +6544,6 @@
 </ds:datastoreItem>
 </file>
 
-<file path=customXml/itemProps2.xml><?xml version="1.0" encoding="utf-8"?>
-<ds:datastoreItem xmlns:ds="http://schemas.openxmlformats.org/officeDocument/2006/customXml" ds:itemID="{AF574382-3592-4A72-8D55-7A34AB39B66F}">
-  <ds:schemaRefs>
-    <ds:schemaRef ds:uri="http://schemas.microsoft.com/office/2006/metadata/properties"/>
-    <ds:schemaRef ds:uri="http://schemas.microsoft.com/office/infopath/2007/PartnerControls"/>
-  </ds:schemaRefs>
-</ds:datastoreItem>
-</file>
-
 <file path=customXml/itemProps3.xml><?xml version="1.0" encoding="utf-8"?>
 <ds:datastoreItem xmlns:ds="http://schemas.openxmlformats.org/officeDocument/2006/customXml" ds:itemID="{81A27862-FDF5-4D82-890A-730EA6CD96F6}">
   <ds:schemaRefs>
@@ -6817,7 +6553,7 @@
 </file>
 
 <file path=customXml/itemProps4.xml><?xml version="1.0" encoding="utf-8"?>
-<ds:datastoreItem xmlns:ds="http://schemas.openxmlformats.org/officeDocument/2006/customXml" ds:itemID="{61B66164-CC09-47FF-A898-389281F6761C}">
+<ds:datastoreItem xmlns:ds="http://schemas.openxmlformats.org/officeDocument/2006/customXml" ds:itemID="{82EEB8AD-579D-43DB-BA3F-DA4DDD96779C}">
   <ds:schemaRefs>
     <ds:schemaRef ds:uri="http://schemas.openxmlformats.org/officeDocument/2006/bibliography"/>
   </ds:schemaRefs>

</xml_diff>